<commit_message>
Moved information to the Readme for better visibility
</commit_message>
<xml_diff>
--- a/BattleShip WriteUp.docx
+++ b/BattleShip WriteUp.docx
@@ -1,6 +1,6 @@
 
 <file path=word/document.xml><?xml version="1.0" encoding="utf-8"?>
-<w:document xmlns:wpc="http://schemas.microsoft.com/office/word/2010/wordprocessingCanvas" xmlns:mo="http://schemas.microsoft.com/office/mac/office/2008/main" xmlns:mc="http://schemas.openxmlformats.org/markup-compatibility/2006" xmlns:mv="urn:schemas-microsoft-com:mac:vml" xmlns:o="urn:schemas-microsoft-com:office:office" xmlns:r="http://schemas.openxmlformats.org/officeDocument/2006/relationships" xmlns:m="http://schemas.openxmlformats.org/officeDocument/2006/math" xmlns:v="urn:schemas-microsoft-com:vml" xmlns:wp14="http://schemas.microsoft.com/office/word/2010/wordprocessingDrawing" xmlns:wp="http://schemas.openxmlformats.org/drawingml/2006/wordprocessingDrawing" xmlns:w10="urn:schemas-microsoft-com:office:word" xmlns:w="http://schemas.openxmlformats.org/wordprocessingml/2006/main" xmlns:w14="http://schemas.microsoft.com/office/word/2010/wordml" xmlns:w15="http://schemas.microsoft.com/office/word/2012/wordml" xmlns:wpg="http://schemas.microsoft.com/office/word/2010/wordprocessingGroup" xmlns:wpi="http://schemas.microsoft.com/office/word/2010/wordprocessingInk" xmlns:wne="http://schemas.microsoft.com/office/word/2006/wordml" xmlns:wps="http://schemas.microsoft.com/office/word/2010/wordprocessingShape" mc:Ignorable="w14 w15 wp14">
+<w:document xmlns:wpc="http://schemas.microsoft.com/office/word/2010/wordprocessingCanvas" xmlns:cx="http://schemas.microsoft.com/office/drawing/2014/chartex" xmlns:cx1="http://schemas.microsoft.com/office/drawing/2015/9/8/chartex" xmlns:cx2="http://schemas.microsoft.com/office/drawing/2015/10/21/chartex" xmlns:cx3="http://schemas.microsoft.com/office/drawing/2016/5/9/chartex" xmlns:cx4="http://schemas.microsoft.com/office/drawing/2016/5/10/chartex" xmlns:cx5="http://schemas.microsoft.com/office/drawing/2016/5/11/chartex" xmlns:cx6="http://schemas.microsoft.com/office/drawing/2016/5/12/chartex" xmlns:cx7="http://schemas.microsoft.com/office/drawing/2016/5/13/chartex" xmlns:cx8="http://schemas.microsoft.com/office/drawing/2016/5/14/chartex" xmlns:mc="http://schemas.openxmlformats.org/markup-compatibility/2006" xmlns:aink="http://schemas.microsoft.com/office/drawing/2016/ink" xmlns:am3d="http://schemas.microsoft.com/office/drawing/2017/model3d" xmlns:o="urn:schemas-microsoft-com:office:office" xmlns:r="http://schemas.openxmlformats.org/officeDocument/2006/relationships" xmlns:m="http://schemas.openxmlformats.org/officeDocument/2006/math" xmlns:v="urn:schemas-microsoft-com:vml" xmlns:wp14="http://schemas.microsoft.com/office/word/2010/wordprocessingDrawing" xmlns:wp="http://schemas.openxmlformats.org/drawingml/2006/wordprocessingDrawing" xmlns:w10="urn:schemas-microsoft-com:office:word" xmlns:w="http://schemas.openxmlformats.org/wordprocessingml/2006/main" xmlns:w14="http://schemas.microsoft.com/office/word/2010/wordml" xmlns:w15="http://schemas.microsoft.com/office/word/2012/wordml" xmlns:w16cid="http://schemas.microsoft.com/office/word/2016/wordml/cid" xmlns:w16se="http://schemas.microsoft.com/office/word/2015/wordml/symex" xmlns:wpg="http://schemas.microsoft.com/office/word/2010/wordprocessingGroup" xmlns:wpi="http://schemas.microsoft.com/office/word/2010/wordprocessingInk" xmlns:wne="http://schemas.microsoft.com/office/word/2006/wordml" xmlns:wps="http://schemas.microsoft.com/office/word/2010/wordprocessingShape" mc:Ignorable="w14 w15 w16se w16cid wp14">
   <w:body>
     <w:p>
       <w:pPr>
@@ -9,19 +9,11 @@
           <w:rFonts w:ascii="Times New Roman" w:hAnsi="Times New Roman" w:cs="Times New Roman"/>
         </w:rPr>
       </w:pPr>
-      <w:proofErr w:type="spellStart"/>
-      <w:r>
-        <w:rPr>
-          <w:rFonts w:ascii="Times New Roman" w:hAnsi="Times New Roman" w:cs="Times New Roman"/>
-        </w:rPr>
-        <w:t>BattleShip</w:t>
-      </w:r>
-      <w:proofErr w:type="spellEnd"/>
-      <w:r>
-        <w:rPr>
-          <w:rFonts w:ascii="Times New Roman" w:hAnsi="Times New Roman" w:cs="Times New Roman"/>
-        </w:rPr>
-        <w:t xml:space="preserve"> (Admiral Edition)</w:t>
+      <w:r>
+        <w:rPr>
+          <w:rFonts w:ascii="Times New Roman" w:hAnsi="Times New Roman" w:cs="Times New Roman"/>
+        </w:rPr>
+        <w:t>BattleShip (Admiral Edition)</w:t>
       </w:r>
     </w:p>
     <w:p>
@@ -65,19 +57,11 @@
           <w:rFonts w:ascii="Times New Roman" w:hAnsi="Times New Roman" w:cs="Times New Roman"/>
         </w:rPr>
       </w:pPr>
-      <w:proofErr w:type="spellStart"/>
-      <w:r>
-        <w:rPr>
-          <w:rFonts w:ascii="Times New Roman" w:hAnsi="Times New Roman" w:cs="Times New Roman"/>
-        </w:rPr>
-        <w:t>BattleShip</w:t>
-      </w:r>
-      <w:proofErr w:type="spellEnd"/>
-      <w:r>
-        <w:rPr>
-          <w:rFonts w:ascii="Times New Roman" w:hAnsi="Times New Roman" w:cs="Times New Roman"/>
-        </w:rPr>
-        <w:t xml:space="preserve"> is a two-player game, where each player has a board with coordinates A-K (x axis), and 1-9 (y axis) and five ships each (Aircraft Carrier, Battleship, Submarine, Cruiser, Destroyer). The objective of the game is to eliminate the opponents ships by hitting every section of every ship they have.</w:t>
+      <w:r>
+        <w:rPr>
+          <w:rFonts w:ascii="Times New Roman" w:hAnsi="Times New Roman" w:cs="Times New Roman"/>
+        </w:rPr>
+        <w:t>BattleShip is a two-player game, where each player has a board with coordinates A-K (x axis), and 1-9 (y axis) and five ships each (Aircraft Carrier, Battleship, Submarine, Cruiser, Destroyer). The objective of the game is to eliminate the opponents ships by hitting every section of every ship they have.</w:t>
       </w:r>
       <w:r>
         <w:rPr>
@@ -173,8 +157,6 @@
         </w:rPr>
         <w:t>Display Height = 512</w:t>
       </w:r>
-      <w:bookmarkStart w:id="0" w:name="_GoBack"/>
-      <w:bookmarkEnd w:id="0"/>
     </w:p>
     <w:p>
       <w:pPr>
@@ -781,37 +763,25 @@
       <w:r>
         <w:t xml:space="preserve"> </w:t>
       </w:r>
-      <w:r>
-        <w:fldChar w:fldCharType="begin"/>
-      </w:r>
-      <w:r>
-        <w:instrText xml:space="preserve"> SEQ FlowChart \* ARABIC </w:instrText>
-      </w:r>
-      <w:r>
-        <w:fldChar w:fldCharType="separate"/>
-      </w:r>
-      <w:r>
-        <w:rPr>
+      <w:fldSimple w:instr=" SEQ FlowChart \* ARABIC ">
+        <w:r>
+          <w:rPr>
+            <w:noProof/>
+          </w:rPr>
+          <w:t>1</w:t>
+        </w:r>
+      </w:fldSimple>
+    </w:p>
+    <w:p>
+      <w:pPr>
+        <w:keepNext/>
+      </w:pPr>
+      <w:r>
+        <w:rPr>
+          <w:rFonts w:ascii="Times New Roman" w:hAnsi="Times New Roman" w:cs="Times New Roman"/>
           <w:noProof/>
         </w:rPr>
-        <w:t>1</w:t>
-      </w:r>
-      <w:r>
-        <w:rPr>
-          <w:noProof/>
-        </w:rPr>
-        <w:fldChar w:fldCharType="end"/>
-      </w:r>
-    </w:p>
-    <w:p>
-      <w:pPr>
-        <w:keepNext/>
-      </w:pPr>
-      <w:r>
-        <w:rPr>
-          <w:rFonts w:ascii="Times New Roman" w:hAnsi="Times New Roman" w:cs="Times New Roman"/>
-          <w:noProof/>
-        </w:rPr>
+        <w:lastRenderedPageBreak/>
         <w:drawing>
           <wp:inline distT="0" distB="0" distL="0" distR="0" wp14:anchorId="6BCFE307" wp14:editId="04E975FC">
             <wp:extent cx="4966335" cy="3784708"/>
@@ -870,37 +840,25 @@
       <w:r>
         <w:t xml:space="preserve"> </w:t>
       </w:r>
-      <w:r>
-        <w:fldChar w:fldCharType="begin"/>
-      </w:r>
-      <w:r>
-        <w:instrText xml:space="preserve"> SEQ FlowChart \* ARABIC </w:instrText>
-      </w:r>
-      <w:r>
-        <w:fldChar w:fldCharType="separate"/>
-      </w:r>
-      <w:r>
-        <w:rPr>
+      <w:fldSimple w:instr=" SEQ FlowChart \* ARABIC ">
+        <w:r>
+          <w:rPr>
+            <w:noProof/>
+          </w:rPr>
+          <w:t>2</w:t>
+        </w:r>
+      </w:fldSimple>
+    </w:p>
+    <w:p>
+      <w:pPr>
+        <w:keepNext/>
+      </w:pPr>
+      <w:r>
+        <w:rPr>
+          <w:rFonts w:ascii="Times New Roman" w:hAnsi="Times New Roman" w:cs="Times New Roman"/>
           <w:noProof/>
         </w:rPr>
-        <w:t>2</w:t>
-      </w:r>
-      <w:r>
-        <w:rPr>
-          <w:noProof/>
-        </w:rPr>
-        <w:fldChar w:fldCharType="end"/>
-      </w:r>
-    </w:p>
-    <w:p>
-      <w:pPr>
-        <w:keepNext/>
-      </w:pPr>
-      <w:r>
-        <w:rPr>
-          <w:rFonts w:ascii="Times New Roman" w:hAnsi="Times New Roman" w:cs="Times New Roman"/>
-          <w:noProof/>
-        </w:rPr>
+        <w:lastRenderedPageBreak/>
         <w:drawing>
           <wp:inline distT="0" distB="0" distL="0" distR="0" wp14:anchorId="3D238BF6" wp14:editId="008406D8">
             <wp:extent cx="5943600" cy="7035165"/>
@@ -959,27 +917,14 @@
       <w:r>
         <w:t xml:space="preserve"> </w:t>
       </w:r>
-      <w:r>
-        <w:fldChar w:fldCharType="begin"/>
-      </w:r>
-      <w:r>
-        <w:instrText xml:space="preserve"> SEQ FlowChart \* ARABIC </w:instrText>
-      </w:r>
-      <w:r>
-        <w:fldChar w:fldCharType="separate"/>
-      </w:r>
-      <w:r>
-        <w:rPr>
-          <w:noProof/>
-        </w:rPr>
-        <w:t>3</w:t>
-      </w:r>
-      <w:r>
-        <w:rPr>
-          <w:noProof/>
-        </w:rPr>
-        <w:fldChar w:fldCharType="end"/>
-      </w:r>
+      <w:fldSimple w:instr=" SEQ FlowChart \* ARABIC ">
+        <w:r>
+          <w:rPr>
+            <w:noProof/>
+          </w:rPr>
+          <w:t>3</w:t>
+        </w:r>
+      </w:fldSimple>
     </w:p>
     <w:p>
       <w:pPr>
@@ -1082,6 +1027,7 @@
         <w:rPr>
           <w:rFonts w:ascii="Times New Roman" w:hAnsi="Times New Roman" w:cs="Times New Roman"/>
         </w:rPr>
+        <w:lastRenderedPageBreak/>
         <w:t xml:space="preserve">There were a lot of challenges to this project, the total length of the code (as of right now) is 2784 lines of code. There was a challenge to implementing salvo mode into </w:t>
       </w:r>
       <w:proofErr w:type="spellStart"/>
@@ -1290,41 +1236,10 @@
           <w:sz w:val="24"/>
           <w:szCs w:val="24"/>
         </w:rPr>
-        <w:fldChar w:fldCharType="begin"/>
-      </w:r>
-      <w:r>
-        <w:rPr>
-          <w:rFonts w:ascii="Times New Roman" w:hAnsi="Times New Roman" w:cs="Times New Roman"/>
-          <w:sz w:val="24"/>
-          <w:szCs w:val="24"/>
-        </w:rPr>
-        <w:instrText xml:space="preserve"> SEQ Figure \* ARABIC </w:instrText>
-      </w:r>
-      <w:r>
-        <w:rPr>
-          <w:rFonts w:ascii="Times New Roman" w:hAnsi="Times New Roman" w:cs="Times New Roman"/>
-          <w:sz w:val="24"/>
-          <w:szCs w:val="24"/>
-        </w:rPr>
-        <w:fldChar w:fldCharType="separate"/>
-      </w:r>
-      <w:r>
-        <w:rPr>
-          <w:rFonts w:ascii="Times New Roman" w:hAnsi="Times New Roman" w:cs="Times New Roman"/>
-          <w:noProof/>
-          <w:sz w:val="24"/>
-          <w:szCs w:val="24"/>
-        </w:rPr>
-        <w:t>1</w:t>
-      </w:r>
-      <w:r>
-        <w:rPr>
-          <w:rFonts w:ascii="Times New Roman" w:hAnsi="Times New Roman" w:cs="Times New Roman"/>
-          <w:sz w:val="24"/>
-          <w:szCs w:val="24"/>
-        </w:rPr>
-        <w:fldChar w:fldCharType="end"/>
-      </w:r>
+        <w:t>2</w:t>
+      </w:r>
+      <w:bookmarkStart w:id="0" w:name="_GoBack"/>
+      <w:bookmarkEnd w:id="0"/>
     </w:p>
     <w:p>
       <w:pPr>
@@ -1510,7 +1425,7 @@
 </file>
 
 <file path=word/endnotes.xml><?xml version="1.0" encoding="utf-8"?>
-<w:endnotes xmlns:wpc="http://schemas.microsoft.com/office/word/2010/wordprocessingCanvas" xmlns:mo="http://schemas.microsoft.com/office/mac/office/2008/main" xmlns:mc="http://schemas.openxmlformats.org/markup-compatibility/2006" xmlns:mv="urn:schemas-microsoft-com:mac:vml" xmlns:o="urn:schemas-microsoft-com:office:office" xmlns:r="http://schemas.openxmlformats.org/officeDocument/2006/relationships" xmlns:m="http://schemas.openxmlformats.org/officeDocument/2006/math" xmlns:v="urn:schemas-microsoft-com:vml" xmlns:wp14="http://schemas.microsoft.com/office/word/2010/wordprocessingDrawing" xmlns:wp="http://schemas.openxmlformats.org/drawingml/2006/wordprocessingDrawing" xmlns:w10="urn:schemas-microsoft-com:office:word" xmlns:w="http://schemas.openxmlformats.org/wordprocessingml/2006/main" xmlns:w14="http://schemas.microsoft.com/office/word/2010/wordml" xmlns:w15="http://schemas.microsoft.com/office/word/2012/wordml" xmlns:wpg="http://schemas.microsoft.com/office/word/2010/wordprocessingGroup" xmlns:wpi="http://schemas.microsoft.com/office/word/2010/wordprocessingInk" xmlns:wne="http://schemas.microsoft.com/office/word/2006/wordml" xmlns:wps="http://schemas.microsoft.com/office/word/2010/wordprocessingShape" mc:Ignorable="w14 w15 wp14">
+<w:endnotes xmlns:wpc="http://schemas.microsoft.com/office/word/2010/wordprocessingCanvas" xmlns:cx="http://schemas.microsoft.com/office/drawing/2014/chartex" xmlns:cx1="http://schemas.microsoft.com/office/drawing/2015/9/8/chartex" xmlns:cx2="http://schemas.microsoft.com/office/drawing/2015/10/21/chartex" xmlns:cx3="http://schemas.microsoft.com/office/drawing/2016/5/9/chartex" xmlns:cx4="http://schemas.microsoft.com/office/drawing/2016/5/10/chartex" xmlns:cx5="http://schemas.microsoft.com/office/drawing/2016/5/11/chartex" xmlns:cx6="http://schemas.microsoft.com/office/drawing/2016/5/12/chartex" xmlns:cx7="http://schemas.microsoft.com/office/drawing/2016/5/13/chartex" xmlns:cx8="http://schemas.microsoft.com/office/drawing/2016/5/14/chartex" xmlns:mc="http://schemas.openxmlformats.org/markup-compatibility/2006" xmlns:aink="http://schemas.microsoft.com/office/drawing/2016/ink" xmlns:am3d="http://schemas.microsoft.com/office/drawing/2017/model3d" xmlns:o="urn:schemas-microsoft-com:office:office" xmlns:r="http://schemas.openxmlformats.org/officeDocument/2006/relationships" xmlns:m="http://schemas.openxmlformats.org/officeDocument/2006/math" xmlns:v="urn:schemas-microsoft-com:vml" xmlns:wp14="http://schemas.microsoft.com/office/word/2010/wordprocessingDrawing" xmlns:wp="http://schemas.openxmlformats.org/drawingml/2006/wordprocessingDrawing" xmlns:w10="urn:schemas-microsoft-com:office:word" xmlns:w="http://schemas.openxmlformats.org/wordprocessingml/2006/main" xmlns:w14="http://schemas.microsoft.com/office/word/2010/wordml" xmlns:w15="http://schemas.microsoft.com/office/word/2012/wordml" xmlns:w16cid="http://schemas.microsoft.com/office/word/2016/wordml/cid" xmlns:w16se="http://schemas.microsoft.com/office/word/2015/wordml/symex" xmlns:wpg="http://schemas.microsoft.com/office/word/2010/wordprocessingGroup" xmlns:wpi="http://schemas.microsoft.com/office/word/2010/wordprocessingInk" xmlns:wne="http://schemas.microsoft.com/office/word/2006/wordml" xmlns:wps="http://schemas.microsoft.com/office/word/2010/wordprocessingShape" mc:Ignorable="w14 w15 w16se w16cid wp14">
   <w:endnote w:type="separator" w:id="-1">
     <w:p>
       <w:r>
@@ -1529,7 +1444,7 @@
 </file>
 
 <file path=word/footnotes.xml><?xml version="1.0" encoding="utf-8"?>
-<w:footnotes xmlns:wpc="http://schemas.microsoft.com/office/word/2010/wordprocessingCanvas" xmlns:mo="http://schemas.microsoft.com/office/mac/office/2008/main" xmlns:mc="http://schemas.openxmlformats.org/markup-compatibility/2006" xmlns:mv="urn:schemas-microsoft-com:mac:vml" xmlns:o="urn:schemas-microsoft-com:office:office" xmlns:r="http://schemas.openxmlformats.org/officeDocument/2006/relationships" xmlns:m="http://schemas.openxmlformats.org/officeDocument/2006/math" xmlns:v="urn:schemas-microsoft-com:vml" xmlns:wp14="http://schemas.microsoft.com/office/word/2010/wordprocessingDrawing" xmlns:wp="http://schemas.openxmlformats.org/drawingml/2006/wordprocessingDrawing" xmlns:w10="urn:schemas-microsoft-com:office:word" xmlns:w="http://schemas.openxmlformats.org/wordprocessingml/2006/main" xmlns:w14="http://schemas.microsoft.com/office/word/2010/wordml" xmlns:w15="http://schemas.microsoft.com/office/word/2012/wordml" xmlns:wpg="http://schemas.microsoft.com/office/word/2010/wordprocessingGroup" xmlns:wpi="http://schemas.microsoft.com/office/word/2010/wordprocessingInk" xmlns:wne="http://schemas.microsoft.com/office/word/2006/wordml" xmlns:wps="http://schemas.microsoft.com/office/word/2010/wordprocessingShape" mc:Ignorable="w14 w15 wp14">
+<w:footnotes xmlns:wpc="http://schemas.microsoft.com/office/word/2010/wordprocessingCanvas" xmlns:cx="http://schemas.microsoft.com/office/drawing/2014/chartex" xmlns:cx1="http://schemas.microsoft.com/office/drawing/2015/9/8/chartex" xmlns:cx2="http://schemas.microsoft.com/office/drawing/2015/10/21/chartex" xmlns:cx3="http://schemas.microsoft.com/office/drawing/2016/5/9/chartex" xmlns:cx4="http://schemas.microsoft.com/office/drawing/2016/5/10/chartex" xmlns:cx5="http://schemas.microsoft.com/office/drawing/2016/5/11/chartex" xmlns:cx6="http://schemas.microsoft.com/office/drawing/2016/5/12/chartex" xmlns:cx7="http://schemas.microsoft.com/office/drawing/2016/5/13/chartex" xmlns:cx8="http://schemas.microsoft.com/office/drawing/2016/5/14/chartex" xmlns:mc="http://schemas.openxmlformats.org/markup-compatibility/2006" xmlns:aink="http://schemas.microsoft.com/office/drawing/2016/ink" xmlns:am3d="http://schemas.microsoft.com/office/drawing/2017/model3d" xmlns:o="urn:schemas-microsoft-com:office:office" xmlns:r="http://schemas.openxmlformats.org/officeDocument/2006/relationships" xmlns:m="http://schemas.openxmlformats.org/officeDocument/2006/math" xmlns:v="urn:schemas-microsoft-com:vml" xmlns:wp14="http://schemas.microsoft.com/office/word/2010/wordprocessingDrawing" xmlns:wp="http://schemas.openxmlformats.org/drawingml/2006/wordprocessingDrawing" xmlns:w10="urn:schemas-microsoft-com:office:word" xmlns:w="http://schemas.openxmlformats.org/wordprocessingml/2006/main" xmlns:w14="http://schemas.microsoft.com/office/word/2010/wordml" xmlns:w15="http://schemas.microsoft.com/office/word/2012/wordml" xmlns:w16cid="http://schemas.microsoft.com/office/word/2016/wordml/cid" xmlns:w16se="http://schemas.microsoft.com/office/word/2015/wordml/symex" xmlns:wpg="http://schemas.microsoft.com/office/word/2010/wordprocessingGroup" xmlns:wpi="http://schemas.microsoft.com/office/word/2010/wordprocessingInk" xmlns:wne="http://schemas.microsoft.com/office/word/2006/wordml" xmlns:wps="http://schemas.microsoft.com/office/word/2010/wordprocessingShape" mc:Ignorable="w14 w15 w16se w16cid wp14">
   <w:footnote w:type="separator" w:id="-1">
     <w:p>
       <w:r>
@@ -1548,7 +1463,7 @@
 </file>
 
 <file path=word/header1.xml><?xml version="1.0" encoding="utf-8"?>
-<w:hdr xmlns:wpc="http://schemas.microsoft.com/office/word/2010/wordprocessingCanvas" xmlns:mo="http://schemas.microsoft.com/office/mac/office/2008/main" xmlns:mc="http://schemas.openxmlformats.org/markup-compatibility/2006" xmlns:mv="urn:schemas-microsoft-com:mac:vml" xmlns:o="urn:schemas-microsoft-com:office:office" xmlns:r="http://schemas.openxmlformats.org/officeDocument/2006/relationships" xmlns:m="http://schemas.openxmlformats.org/officeDocument/2006/math" xmlns:v="urn:schemas-microsoft-com:vml" xmlns:wp14="http://schemas.microsoft.com/office/word/2010/wordprocessingDrawing" xmlns:wp="http://schemas.openxmlformats.org/drawingml/2006/wordprocessingDrawing" xmlns:w10="urn:schemas-microsoft-com:office:word" xmlns:w="http://schemas.openxmlformats.org/wordprocessingml/2006/main" xmlns:w14="http://schemas.microsoft.com/office/word/2010/wordml" xmlns:w15="http://schemas.microsoft.com/office/word/2012/wordml" xmlns:wpg="http://schemas.microsoft.com/office/word/2010/wordprocessingGroup" xmlns:wpi="http://schemas.microsoft.com/office/word/2010/wordprocessingInk" xmlns:wne="http://schemas.microsoft.com/office/word/2006/wordml" xmlns:wps="http://schemas.microsoft.com/office/word/2010/wordprocessingShape" mc:Ignorable="w14 w15 wp14">
+<w:hdr xmlns:wpc="http://schemas.microsoft.com/office/word/2010/wordprocessingCanvas" xmlns:cx="http://schemas.microsoft.com/office/drawing/2014/chartex" xmlns:cx1="http://schemas.microsoft.com/office/drawing/2015/9/8/chartex" xmlns:cx2="http://schemas.microsoft.com/office/drawing/2015/10/21/chartex" xmlns:cx3="http://schemas.microsoft.com/office/drawing/2016/5/9/chartex" xmlns:cx4="http://schemas.microsoft.com/office/drawing/2016/5/10/chartex" xmlns:cx5="http://schemas.microsoft.com/office/drawing/2016/5/11/chartex" xmlns:cx6="http://schemas.microsoft.com/office/drawing/2016/5/12/chartex" xmlns:cx7="http://schemas.microsoft.com/office/drawing/2016/5/13/chartex" xmlns:cx8="http://schemas.microsoft.com/office/drawing/2016/5/14/chartex" xmlns:mc="http://schemas.openxmlformats.org/markup-compatibility/2006" xmlns:aink="http://schemas.microsoft.com/office/drawing/2016/ink" xmlns:am3d="http://schemas.microsoft.com/office/drawing/2017/model3d" xmlns:o="urn:schemas-microsoft-com:office:office" xmlns:r="http://schemas.openxmlformats.org/officeDocument/2006/relationships" xmlns:m="http://schemas.openxmlformats.org/officeDocument/2006/math" xmlns:v="urn:schemas-microsoft-com:vml" xmlns:wp14="http://schemas.microsoft.com/office/word/2010/wordprocessingDrawing" xmlns:wp="http://schemas.openxmlformats.org/drawingml/2006/wordprocessingDrawing" xmlns:w10="urn:schemas-microsoft-com:office:word" xmlns:w="http://schemas.openxmlformats.org/wordprocessingml/2006/main" xmlns:w14="http://schemas.microsoft.com/office/word/2010/wordml" xmlns:w15="http://schemas.microsoft.com/office/word/2012/wordml" xmlns:w16cid="http://schemas.microsoft.com/office/word/2016/wordml/cid" xmlns:w16se="http://schemas.microsoft.com/office/word/2015/wordml/symex" xmlns:wpg="http://schemas.microsoft.com/office/word/2010/wordprocessingGroup" xmlns:wpi="http://schemas.microsoft.com/office/word/2010/wordprocessingInk" xmlns:wne="http://schemas.microsoft.com/office/word/2006/wordml" xmlns:wps="http://schemas.microsoft.com/office/word/2010/wordprocessingShape" mc:Ignorable="w14 w15 w16se w16cid wp14">
   <w:p>
     <w:pPr>
       <w:pStyle w:val="Header"/>
@@ -1586,7 +1501,7 @@
 </file>
 
 <file path=word/header2.xml><?xml version="1.0" encoding="utf-8"?>
-<w:hdr xmlns:wpc="http://schemas.microsoft.com/office/word/2010/wordprocessingCanvas" xmlns:mo="http://schemas.microsoft.com/office/mac/office/2008/main" xmlns:mc="http://schemas.openxmlformats.org/markup-compatibility/2006" xmlns:mv="urn:schemas-microsoft-com:mac:vml" xmlns:o="urn:schemas-microsoft-com:office:office" xmlns:r="http://schemas.openxmlformats.org/officeDocument/2006/relationships" xmlns:m="http://schemas.openxmlformats.org/officeDocument/2006/math" xmlns:v="urn:schemas-microsoft-com:vml" xmlns:wp14="http://schemas.microsoft.com/office/word/2010/wordprocessingDrawing" xmlns:wp="http://schemas.openxmlformats.org/drawingml/2006/wordprocessingDrawing" xmlns:w10="urn:schemas-microsoft-com:office:word" xmlns:w="http://schemas.openxmlformats.org/wordprocessingml/2006/main" xmlns:w14="http://schemas.microsoft.com/office/word/2010/wordml" xmlns:w15="http://schemas.microsoft.com/office/word/2012/wordml" xmlns:wpg="http://schemas.microsoft.com/office/word/2010/wordprocessingGroup" xmlns:wpi="http://schemas.microsoft.com/office/word/2010/wordprocessingInk" xmlns:wne="http://schemas.microsoft.com/office/word/2006/wordml" xmlns:wps="http://schemas.microsoft.com/office/word/2010/wordprocessingShape" mc:Ignorable="w14 w15 wp14">
+<w:hdr xmlns:wpc="http://schemas.microsoft.com/office/word/2010/wordprocessingCanvas" xmlns:cx="http://schemas.microsoft.com/office/drawing/2014/chartex" xmlns:cx1="http://schemas.microsoft.com/office/drawing/2015/9/8/chartex" xmlns:cx2="http://schemas.microsoft.com/office/drawing/2015/10/21/chartex" xmlns:cx3="http://schemas.microsoft.com/office/drawing/2016/5/9/chartex" xmlns:cx4="http://schemas.microsoft.com/office/drawing/2016/5/10/chartex" xmlns:cx5="http://schemas.microsoft.com/office/drawing/2016/5/11/chartex" xmlns:cx6="http://schemas.microsoft.com/office/drawing/2016/5/12/chartex" xmlns:cx7="http://schemas.microsoft.com/office/drawing/2016/5/13/chartex" xmlns:cx8="http://schemas.microsoft.com/office/drawing/2016/5/14/chartex" xmlns:mc="http://schemas.openxmlformats.org/markup-compatibility/2006" xmlns:aink="http://schemas.microsoft.com/office/drawing/2016/ink" xmlns:am3d="http://schemas.microsoft.com/office/drawing/2017/model3d" xmlns:o="urn:schemas-microsoft-com:office:office" xmlns:r="http://schemas.openxmlformats.org/officeDocument/2006/relationships" xmlns:m="http://schemas.openxmlformats.org/officeDocument/2006/math" xmlns:v="urn:schemas-microsoft-com:vml" xmlns:wp14="http://schemas.microsoft.com/office/word/2010/wordprocessingDrawing" xmlns:wp="http://schemas.openxmlformats.org/drawingml/2006/wordprocessingDrawing" xmlns:w10="urn:schemas-microsoft-com:office:word" xmlns:w="http://schemas.openxmlformats.org/wordprocessingml/2006/main" xmlns:w14="http://schemas.microsoft.com/office/word/2010/wordml" xmlns:w15="http://schemas.microsoft.com/office/word/2012/wordml" xmlns:w16cid="http://schemas.microsoft.com/office/word/2016/wordml/cid" xmlns:w16se="http://schemas.microsoft.com/office/word/2015/wordml/symex" xmlns:wpg="http://schemas.microsoft.com/office/word/2010/wordprocessingGroup" xmlns:wpi="http://schemas.microsoft.com/office/word/2010/wordprocessingInk" xmlns:wne="http://schemas.microsoft.com/office/word/2006/wordml" xmlns:wps="http://schemas.microsoft.com/office/word/2010/wordprocessingShape" mc:Ignorable="w14 w15 w16se w16cid wp14">
   <w:p>
     <w:pPr>
       <w:pStyle w:val="Header"/>
@@ -1641,14 +1556,12 @@
         <w:rFonts w:ascii="Times New Roman" w:hAnsi="Times New Roman" w:cs="Times New Roman"/>
       </w:rPr>
     </w:pPr>
-    <w:proofErr w:type="spellStart"/>
     <w:r>
       <w:rPr>
         <w:rFonts w:ascii="Times New Roman" w:hAnsi="Times New Roman" w:cs="Times New Roman"/>
       </w:rPr>
       <w:t>BattleShip</w:t>
     </w:r>
-    <w:proofErr w:type="spellEnd"/>
     <w:r>
       <w:rPr>
         <w:rFonts w:ascii="Times New Roman" w:hAnsi="Times New Roman" w:cs="Times New Roman"/>
@@ -1661,7 +1574,7 @@
 </file>
 
 <file path=word/styles.xml><?xml version="1.0" encoding="utf-8"?>
-<w:styles xmlns:mc="http://schemas.openxmlformats.org/markup-compatibility/2006" xmlns:r="http://schemas.openxmlformats.org/officeDocument/2006/relationships" xmlns:w="http://schemas.openxmlformats.org/wordprocessingml/2006/main" xmlns:w14="http://schemas.microsoft.com/office/word/2010/wordml" xmlns:w15="http://schemas.microsoft.com/office/word/2012/wordml" mc:Ignorable="w14 w15">
+<w:styles xmlns:mc="http://schemas.openxmlformats.org/markup-compatibility/2006" xmlns:r="http://schemas.openxmlformats.org/officeDocument/2006/relationships" xmlns:w="http://schemas.openxmlformats.org/wordprocessingml/2006/main" xmlns:w14="http://schemas.microsoft.com/office/word/2010/wordml" xmlns:w15="http://schemas.microsoft.com/office/word/2012/wordml" xmlns:w16cid="http://schemas.microsoft.com/office/word/2016/wordml/cid" xmlns:w16se="http://schemas.microsoft.com/office/word/2015/wordml/symex" mc:Ignorable="w14 w15 w16se w16cid">
   <w:docDefaults>
     <w:rPrDefault>
       <w:rPr>
@@ -1673,7 +1586,7 @@
     </w:rPrDefault>
     <w:pPrDefault/>
   </w:docDefaults>
-  <w:latentStyles w:defLockedState="0" w:defUIPriority="99" w:defSemiHidden="0" w:defUnhideWhenUsed="0" w:defQFormat="0" w:count="382">
+  <w:latentStyles w:defLockedState="0" w:defUIPriority="99" w:defSemiHidden="0" w:defUnhideWhenUsed="0" w:defQFormat="0" w:count="375">
     <w:lsdException w:name="Normal" w:uiPriority="0" w:qFormat="1"/>
     <w:lsdException w:name="heading 1" w:uiPriority="9" w:qFormat="1"/>
     <w:lsdException w:name="heading 2" w:semiHidden="1" w:uiPriority="9" w:unhideWhenUsed="1" w:qFormat="1"/>
@@ -1830,15 +1743,6 @@
     <w:lsdException w:name="Balloon Text" w:semiHidden="1" w:unhideWhenUsed="1"/>
     <w:lsdException w:name="Table Grid" w:uiPriority="39"/>
     <w:lsdException w:name="Table Theme" w:semiHidden="1" w:unhideWhenUsed="1"/>
-    <w:lsdException w:name="Note Level 1" w:semiHidden="1" w:unhideWhenUsed="1"/>
-    <w:lsdException w:name="Note Level 2" w:semiHidden="1" w:unhideWhenUsed="1"/>
-    <w:lsdException w:name="Note Level 3" w:semiHidden="1" w:unhideWhenUsed="1"/>
-    <w:lsdException w:name="Note Level 4" w:semiHidden="1" w:unhideWhenUsed="1"/>
-    <w:lsdException w:name="Note Level 5" w:semiHidden="1" w:unhideWhenUsed="1"/>
-    <w:lsdException w:name="Note Level 6" w:semiHidden="1" w:unhideWhenUsed="1"/>
-    <w:lsdException w:name="Note Level 7" w:semiHidden="1" w:unhideWhenUsed="1"/>
-    <w:lsdException w:name="Note Level 8" w:semiHidden="1" w:unhideWhenUsed="1"/>
-    <w:lsdException w:name="Note Level 9" w:semiHidden="1" w:unhideWhenUsed="1"/>
     <w:lsdException w:name="Placeholder Text" w:semiHidden="1"/>
     <w:lsdException w:name="No Spacing" w:uiPriority="1" w:qFormat="1"/>
     <w:lsdException w:name="Light Shading" w:uiPriority="60"/>
@@ -2094,7 +1998,6 @@
     <w:uiPriority w:val="39"/>
     <w:rsid w:val="00B97689"/>
     <w:tblPr>
-      <w:tblInd w:w="0" w:type="dxa"/>
       <w:tblBorders>
         <w:top w:val="single" w:sz="4" w:space="0" w:color="auto"/>
         <w:left w:val="single" w:sz="4" w:space="0" w:color="auto"/>
@@ -2103,12 +2006,6 @@
         <w:insideH w:val="single" w:sz="4" w:space="0" w:color="auto"/>
         <w:insideV w:val="single" w:sz="4" w:space="0" w:color="auto"/>
       </w:tblBorders>
-      <w:tblCellMar>
-        <w:top w:w="0" w:type="dxa"/>
-        <w:left w:w="108" w:type="dxa"/>
-        <w:bottom w:w="0" w:type="dxa"/>
-        <w:right w:w="108" w:type="dxa"/>
-      </w:tblCellMar>
     </w:tblPr>
   </w:style>
   <w:style w:type="paragraph" w:styleId="Caption">

</xml_diff>